<commit_message>
Wordfiler opdateret til nyeste filformat
</commit_message>
<xml_diff>
--- a/Shared/WordDocs/FysikFormler.docx
+++ b/Shared/WordDocs/FysikFormler.docx
@@ -1,6 +1,6 @@
 
 <file path=word/document.xml><?xml version="1.0" encoding="utf-8"?>
-<w:document xmlns:wpc="http://schemas.microsoft.com/office/word/2010/wordprocessingCanvas" xmlns:mc="http://schemas.openxmlformats.org/markup-compatibility/2006" xmlns:o="urn:schemas-microsoft-com:office:office" xmlns:r="http://schemas.openxmlformats.org/officeDocument/2006/relationships" xmlns:m="http://schemas.openxmlformats.org/officeDocument/2006/math" xmlns:v="urn:schemas-microsoft-com:vml" xmlns:wp14="http://schemas.microsoft.com/office/word/2010/wordprocessingDrawing" xmlns:wp="http://schemas.openxmlformats.org/drawingml/2006/wordprocessingDrawing" xmlns:w10="urn:schemas-microsoft-com:office:word" xmlns:w="http://schemas.openxmlformats.org/wordprocessingml/2006/main" xmlns:w14="http://schemas.microsoft.com/office/word/2010/wordml" xmlns:w15="http://schemas.microsoft.com/office/word/2012/wordml" xmlns:wpg="http://schemas.microsoft.com/office/word/2010/wordprocessingGroup" xmlns:wpi="http://schemas.microsoft.com/office/word/2010/wordprocessingInk" xmlns:wne="http://schemas.microsoft.com/office/word/2006/wordml" xmlns:wps="http://schemas.microsoft.com/office/word/2010/wordprocessingShape" mc:Ignorable="w14 w15 wp14">
+<w:document xmlns:wpc="http://schemas.microsoft.com/office/word/2010/wordprocessingCanvas" xmlns:cx="http://schemas.microsoft.com/office/drawing/2014/chartex" xmlns:cx1="http://schemas.microsoft.com/office/drawing/2015/9/8/chartex" xmlns:cx2="http://schemas.microsoft.com/office/drawing/2015/10/21/chartex" xmlns:cx3="http://schemas.microsoft.com/office/drawing/2016/5/9/chartex" xmlns:cx4="http://schemas.microsoft.com/office/drawing/2016/5/10/chartex" xmlns:cx5="http://schemas.microsoft.com/office/drawing/2016/5/11/chartex" xmlns:cx6="http://schemas.microsoft.com/office/drawing/2016/5/12/chartex" xmlns:cx7="http://schemas.microsoft.com/office/drawing/2016/5/13/chartex" xmlns:cx8="http://schemas.microsoft.com/office/drawing/2016/5/14/chartex" xmlns:mc="http://schemas.openxmlformats.org/markup-compatibility/2006" xmlns:aink="http://schemas.microsoft.com/office/drawing/2016/ink" xmlns:am3d="http://schemas.microsoft.com/office/drawing/2017/model3d" xmlns:o="urn:schemas-microsoft-com:office:office" xmlns:oel="http://schemas.microsoft.com/office/2019/extlst" xmlns:r="http://schemas.openxmlformats.org/officeDocument/2006/relationships" xmlns:m="http://schemas.openxmlformats.org/officeDocument/2006/math" xmlns:v="urn:schemas-microsoft-com:vml" xmlns:wp14="http://schemas.microsoft.com/office/word/2010/wordprocessingDrawing" xmlns:wp="http://schemas.openxmlformats.org/drawingml/2006/wordprocessingDrawing" xmlns:w10="urn:schemas-microsoft-com:office:word" xmlns:w="http://schemas.openxmlformats.org/wordprocessingml/2006/main" xmlns:w14="http://schemas.microsoft.com/office/word/2010/wordml" xmlns:w15="http://schemas.microsoft.com/office/word/2012/wordml" xmlns:w16cex="http://schemas.microsoft.com/office/word/2018/wordml/cex" xmlns:w16cid="http://schemas.microsoft.com/office/word/2016/wordml/cid" xmlns:w16="http://schemas.microsoft.com/office/word/2018/wordml" xmlns:w16sdtdh="http://schemas.microsoft.com/office/word/2020/wordml/sdtdatahash" xmlns:w16se="http://schemas.microsoft.com/office/word/2015/wordml/symex" xmlns:wpg="http://schemas.microsoft.com/office/word/2010/wordprocessingGroup" xmlns:wpi="http://schemas.microsoft.com/office/word/2010/wordprocessingInk" xmlns:wne="http://schemas.microsoft.com/office/word/2006/wordml" xmlns:wps="http://schemas.microsoft.com/office/word/2010/wordprocessingShape" mc:Ignorable="w14 w15 w16se w16cid w16 w16cex w16sdtdh wp14">
   <w:body>
     <w:p>
       <w:pPr>
@@ -31,7 +31,35 @@
         <w:rPr>
           <w:rFonts w:eastAsiaTheme="majorEastAsia"/>
         </w:rPr>
-        <w:t>Ved opdatering af WordMat får du muligheden for at beholde den. Den kan nulstilles under indstillinger i WordMat.</w:t>
+        <w:t xml:space="preserve">Ved opdatering af </w:t>
+      </w:r>
+      <w:proofErr w:type="spellStart"/>
+      <w:r>
+        <w:rPr>
+          <w:rFonts w:eastAsiaTheme="majorEastAsia"/>
+        </w:rPr>
+        <w:t>WordMat</w:t>
+      </w:r>
+      <w:proofErr w:type="spellEnd"/>
+      <w:r>
+        <w:rPr>
+          <w:rFonts w:eastAsiaTheme="majorEastAsia"/>
+        </w:rPr>
+        <w:t xml:space="preserve"> får du muligheden for at beholde den. Den kan nulstilles under indstillinger i </w:t>
+      </w:r>
+      <w:proofErr w:type="spellStart"/>
+      <w:r>
+        <w:rPr>
+          <w:rFonts w:eastAsiaTheme="majorEastAsia"/>
+        </w:rPr>
+        <w:t>WordMat</w:t>
+      </w:r>
+      <w:proofErr w:type="spellEnd"/>
+      <w:r>
+        <w:rPr>
+          <w:rFonts w:eastAsiaTheme="majorEastAsia"/>
+        </w:rPr>
+        <w:t>.</w:t>
       </w:r>
     </w:p>
     <w:p>
@@ -50,6 +78,8 @@
       <w:sdtPr>
         <w:rPr>
           <w:rFonts w:asciiTheme="minorHAnsi" w:eastAsiaTheme="minorEastAsia" w:hAnsiTheme="minorHAnsi" w:cstheme="minorBidi"/>
+          <w:b w:val="0"/>
+          <w:bCs w:val="0"/>
           <w:sz w:val="22"/>
           <w:szCs w:val="22"/>
         </w:rPr>
@@ -59,12 +89,6 @@
           <w:docPartUnique/>
         </w:docPartObj>
       </w:sdtPr>
-      <w:sdtEndPr>
-        <w:rPr>
-          <w:b w:val="0"/>
-          <w:bCs w:val="0"/>
-        </w:rPr>
-      </w:sdtEndPr>
       <w:sdtContent>
         <w:p>
           <w:pPr>
@@ -1676,7 +1700,15 @@
         </w:rPr>
       </w:pPr>
       <w:r>
-        <w:t xml:space="preserve">Lysets hastighed i vacuum: </w:t>
+        <w:t xml:space="preserve">Lysets hastighed i </w:t>
+      </w:r>
+      <w:proofErr w:type="spellStart"/>
+      <w:r>
+        <w:t>vacuum</w:t>
+      </w:r>
+      <w:proofErr w:type="spellEnd"/>
+      <w:r>
+        <w:t xml:space="preserve">: </w:t>
       </w:r>
       <w:r>
         <w:tab/>
@@ -1989,8 +2021,13 @@
       </m:oMath>
     </w:p>
     <w:p>
-      <w:r>
-        <w:t>Elementarladningen:</w:t>
+      <w:proofErr w:type="spellStart"/>
+      <w:r>
+        <w:t>Elementarladningen</w:t>
+      </w:r>
+      <w:proofErr w:type="spellEnd"/>
+      <w:r>
+        <w:t>:</w:t>
       </w:r>
       <w:r>
         <w:tab/>
@@ -2310,8 +2347,13 @@
       </m:oMath>
     </w:p>
     <w:p>
-      <w:r>
-        <w:t>Boltsmanns konstant:</w:t>
+      <w:proofErr w:type="spellStart"/>
+      <w:r>
+        <w:t>Boltsmanns</w:t>
+      </w:r>
+      <w:proofErr w:type="spellEnd"/>
+      <w:r>
+        <w:t xml:space="preserve"> konstant:</w:t>
       </w:r>
       <w:r>
         <w:tab/>
@@ -2413,8 +2455,13 @@
       </m:oMath>
     </w:p>
     <w:p>
-      <w:r>
-        <w:t>Vacuumpermeabiliteten:</w:t>
+      <w:proofErr w:type="spellStart"/>
+      <w:r>
+        <w:t>Vacuumpermeabiliteten</w:t>
+      </w:r>
+      <w:proofErr w:type="spellEnd"/>
+      <w:r>
+        <w:t>:</w:t>
       </w:r>
       <w:r>
         <w:tab/>
@@ -2516,8 +2563,13 @@
       </m:oMath>
     </w:p>
     <w:p>
-      <w:r>
-        <w:t>Vacuumpermittiviteten:</w:t>
+      <w:proofErr w:type="spellStart"/>
+      <w:r>
+        <w:t>Vacuumpermittiviteten</w:t>
+      </w:r>
+      <w:proofErr w:type="spellEnd"/>
+      <w:r>
+        <w:t>:</w:t>
       </w:r>
       <w:r>
         <w:tab/>
@@ -2620,7 +2672,15 @@
     </w:p>
     <w:p>
       <w:r>
-        <w:t>Stefan-Boltsmanns konstant:</w:t>
+        <w:t>Stefan-</w:t>
+      </w:r>
+      <w:proofErr w:type="spellStart"/>
+      <w:r>
+        <w:t>Boltsmanns</w:t>
+      </w:r>
+      <w:proofErr w:type="spellEnd"/>
+      <w:r>
+        <w:t xml:space="preserve"> konstant:</w:t>
       </w:r>
       <w:r>
         <w:tab/>
@@ -2737,7 +2797,21 @@
         <w:rPr>
           <w:lang w:val="en-US"/>
         </w:rPr>
-        <w:t>Coulomb konstant:</w:t>
+        <w:t xml:space="preserve">Coulomb </w:t>
+      </w:r>
+      <w:proofErr w:type="spellStart"/>
+      <w:r>
+        <w:rPr>
+          <w:lang w:val="en-US"/>
+        </w:rPr>
+        <w:t>konstant</w:t>
+      </w:r>
+      <w:proofErr w:type="spellEnd"/>
+      <w:r>
+        <w:rPr>
+          <w:lang w:val="en-US"/>
+        </w:rPr>
+        <w:t>:</w:t>
       </w:r>
       <w:r>
         <w:rPr>
@@ -2886,9 +2960,13 @@
           <w:color w:val="365F91" w:themeColor="accent1" w:themeShade="BF"/>
           <w:sz w:val="28"/>
           <w:szCs w:val="28"/>
+          <w:lang w:val="en-US"/>
         </w:rPr>
       </w:pPr>
       <w:r>
+        <w:rPr>
+          <w:lang w:val="en-US"/>
+        </w:rPr>
         <w:br w:type="page"/>
       </w:r>
     </w:p>
@@ -2898,6 +2976,7 @@
       </w:pPr>
       <w:bookmarkStart w:id="2" w:name="_Toc351872962"/>
       <w:r>
+        <w:lastRenderedPageBreak/>
         <w:t>Termisk energi</w:t>
       </w:r>
       <w:bookmarkEnd w:id="2"/>
@@ -3140,7 +3219,6 @@
             <w:rPr>
               <w:rFonts w:ascii="Cambria Math" w:hAnsi="Cambria Math"/>
             </w:rPr>
-            <w:lastRenderedPageBreak/>
             <m:t>P=</m:t>
           </m:r>
           <m:f>
@@ -4168,7 +4246,6 @@
         <w:jc w:val="center"/>
       </w:pPr>
       <w:r>
-        <w:lastRenderedPageBreak/>
         <w:t xml:space="preserve">Tilvæksten i energi fortolkes som arealet under </w:t>
       </w:r>
       <w:r>
@@ -4302,6 +4379,7 @@
             <w:rPr>
               <w:rFonts w:ascii="Cambria Math" w:hAnsi="Cambria Math"/>
             </w:rPr>
+            <w:lastRenderedPageBreak/>
             <m:t>∆q=</m:t>
           </m:r>
           <m:nary>
@@ -5759,7 +5837,6 @@
             <w:rPr>
               <w:rFonts w:ascii="Cambria Math" w:hAnsi="Cambria Math"/>
             </w:rPr>
-            <w:lastRenderedPageBreak/>
             <m:t>A=</m:t>
           </m:r>
           <m:sSub>
@@ -6224,6 +6301,7 @@
             <w:rPr>
               <w:rFonts w:ascii="Cambria Math" w:hAnsi="Cambria Math"/>
             </w:rPr>
+            <w:lastRenderedPageBreak/>
             <m:t>A=-</m:t>
           </m:r>
           <m:f>
@@ -6304,7 +6382,6 @@
         <w:jc w:val="center"/>
       </w:pPr>
       <w:r>
-        <w:lastRenderedPageBreak/>
         <w:t>Aktiviteten er lig med tangenthældningen</w:t>
       </w:r>
     </w:p>
@@ -7556,7 +7633,15 @@
     </w:p>
     <w:p>
       <w:r>
-        <w:t>Et legeme der ikke er påvirket af en samlet kraft der er forskellig fra nul er enten i hvile eller i bevægelse langs en ret linje.</w:t>
+        <w:t xml:space="preserve">Et legeme der ikke er påvirket af en samlet kraft der er forskellig fra </w:t>
+      </w:r>
+      <w:proofErr w:type="gramStart"/>
+      <w:r>
+        <w:t>nul</w:t>
+      </w:r>
+      <w:proofErr w:type="gramEnd"/>
+      <w:r>
+        <w:t xml:space="preserve"> er enten i hvile eller i bevægelse langs en ret linje.</w:t>
       </w:r>
     </w:p>
     <w:p>
@@ -7769,7 +7854,15 @@
     </w:p>
     <w:p>
       <w:r>
-        <w:t>To legemer påvirker hinanden med lige store og modsat rettede kræfter.</w:t>
+        <w:t xml:space="preserve">To legemer påvirker hinanden med lige store og </w:t>
+      </w:r>
+      <w:proofErr w:type="gramStart"/>
+      <w:r>
+        <w:t>modsat rettede</w:t>
+      </w:r>
+      <w:proofErr w:type="gramEnd"/>
+      <w:r>
+        <w:t xml:space="preserve"> kræfter.</w:t>
       </w:r>
     </w:p>
     <w:p/>
@@ -7819,7 +7912,6 @@
     </w:p>
     <w:p>
       <w:r>
-        <w:lastRenderedPageBreak/>
         <w:t>Øjeblikkelig acceleration (tangenthældning)</w:t>
       </w:r>
     </w:p>
@@ -8022,6 +8114,7 @@
             <w:rPr>
               <w:rFonts w:ascii="Cambria Math" w:hAnsi="Cambria Math"/>
             </w:rPr>
+            <w:lastRenderedPageBreak/>
             <m:t>∆s=</m:t>
           </m:r>
           <m:nary>
@@ -8091,7 +8184,6 @@
             <w:rPr>
               <w:rFonts w:ascii="Cambria Math" w:hAnsi="Cambria Math"/>
             </w:rPr>
-            <w:lastRenderedPageBreak/>
             <m:t>A=F∙s∙</m:t>
           </m:r>
           <m:r>
@@ -8261,7 +8353,15 @@
         <w:ind w:left="1304"/>
       </w:pPr>
       <w:r>
-        <w:t>Den konservative feltkrafts arbejde er lig med minus tilvæksten i potentiel energi</w:t>
+        <w:t xml:space="preserve">Den konservative feltkrafts arbejde er lig med </w:t>
+      </w:r>
+      <w:proofErr w:type="gramStart"/>
+      <w:r>
+        <w:t>minus tilvæksten</w:t>
+      </w:r>
+      <w:proofErr w:type="gramEnd"/>
+      <w:r>
+        <w:t xml:space="preserve"> i potentiel energi</w:t>
       </w:r>
     </w:p>
     <w:p>
@@ -8953,7 +9053,6 @@
         </w:rPr>
       </w:pPr>
       <w:r>
-        <w:lastRenderedPageBreak/>
         <w:br w:type="page"/>
       </w:r>
     </w:p>
@@ -10097,8 +10196,13 @@
     </w:p>
     <w:p/>
     <w:p>
-      <w:r>
-        <w:t>Hookes lov for fjedre</w:t>
+      <w:proofErr w:type="spellStart"/>
+      <w:r>
+        <w:t>Hookes</w:t>
+      </w:r>
+      <w:proofErr w:type="spellEnd"/>
+      <w:r>
+        <w:t xml:space="preserve"> lov for fjedre</w:t>
       </w:r>
     </w:p>
     <w:p>
@@ -10582,7 +10686,6 @@
             <w:rPr>
               <w:rFonts w:ascii="Cambria Math" w:hAnsi="Cambria Math"/>
             </w:rPr>
-            <w:lastRenderedPageBreak/>
             <m:t>T=2∙π∙</m:t>
           </m:r>
           <m:rad>
@@ -11556,7 +11659,6 @@
     </w:p>
     <w:p>
       <w:r>
-        <w:lastRenderedPageBreak/>
         <w:t>Centripetalacceleration</w:t>
       </w:r>
     </w:p>
@@ -12031,7 +12133,6 @@
     </w:p>
     <w:p>
       <w:r>
-        <w:lastRenderedPageBreak/>
         <w:t>Hubbles lov</w:t>
       </w:r>
     </w:p>
@@ -12554,6 +12655,7 @@
             <w:rPr>
               <w:rFonts w:ascii="Cambria Math" w:hAnsi="Cambria Math"/>
             </w:rPr>
+            <w:lastRenderedPageBreak/>
             <m:t>N</m:t>
           </m:r>
           <m:d>
@@ -12641,7 +12743,6 @@
             <w:rPr>
               <w:rFonts w:ascii="Cambria Math" w:hAnsi="Cambria Math"/>
             </w:rPr>
-            <w:lastRenderedPageBreak/>
             <m:t>T</m:t>
           </m:r>
           <m:d>
@@ -12895,8 +12996,13 @@
       </m:oMathPara>
     </w:p>
     <w:p>
-      <w:r>
-        <w:t>Stokes lov</w:t>
+      <w:proofErr w:type="spellStart"/>
+      <w:r>
+        <w:t>Stokes</w:t>
+      </w:r>
+      <w:proofErr w:type="spellEnd"/>
+      <w:r>
+        <w:t xml:space="preserve"> lov</w:t>
       </w:r>
     </w:p>
     <w:p>
@@ -14006,7 +14112,15 @@
         <w:spacing w:before="240"/>
       </w:pPr>
       <w:r>
-        <w:t>Fuldstændigt uelastisk stød</w:t>
+        <w:t xml:space="preserve">Fuldstændigt </w:t>
+      </w:r>
+      <w:proofErr w:type="spellStart"/>
+      <w:r>
+        <w:t>uelastisk</w:t>
+      </w:r>
+      <w:proofErr w:type="spellEnd"/>
+      <w:r>
+        <w:t xml:space="preserve"> stød</w:t>
       </w:r>
     </w:p>
     <w:p>
@@ -15701,7 +15815,6 @@
             <w:rPr>
               <w:rFonts w:ascii="Cambria Math" w:hAnsi="Cambria Math"/>
             </w:rPr>
-            <w:lastRenderedPageBreak/>
             <m:t>F=B</m:t>
           </m:r>
           <m:r>
@@ -18515,8 +18628,13 @@
       </m:oMathPara>
     </w:p>
     <w:p>
-      <w:r>
-        <w:t>Virial sætning</w:t>
+      <w:proofErr w:type="spellStart"/>
+      <w:r>
+        <w:t>Virial</w:t>
+      </w:r>
+      <w:proofErr w:type="spellEnd"/>
+      <w:r>
+        <w:t xml:space="preserve"> sætning</w:t>
       </w:r>
     </w:p>
     <w:p>
@@ -18633,7 +18751,6 @@
             <w:rPr>
               <w:rFonts w:ascii="Cambria Math" w:hAnsi="Cambria Math"/>
             </w:rPr>
-            <w:lastRenderedPageBreak/>
             <m:t>t=</m:t>
           </m:r>
           <m:rad>
@@ -18712,14 +18829,11 @@
       </m:oMathPara>
     </w:p>
     <w:p>
-      <w:r>
-        <w:t>Lumin</w:t>
-      </w:r>
-      <w:bookmarkStart w:id="22" w:name="_GoBack"/>
-      <w:bookmarkEnd w:id="22"/>
-      <w:r>
-        <w:t>usitet</w:t>
-      </w:r>
+      <w:proofErr w:type="spellStart"/>
+      <w:r>
+        <w:t>Luminusitet</w:t>
+      </w:r>
+      <w:proofErr w:type="spellEnd"/>
     </w:p>
     <w:p>
       <m:oMathPara>
@@ -18879,12 +18993,12 @@
       <w:pPr>
         <w:pStyle w:val="Overskrift2"/>
       </w:pPr>
-      <w:bookmarkStart w:id="23" w:name="_Toc351872982"/>
+      <w:bookmarkStart w:id="22" w:name="_Toc351872982"/>
       <w:r>
         <w:lastRenderedPageBreak/>
         <w:t>Partikelfysik</w:t>
       </w:r>
-      <w:bookmarkEnd w:id="23"/>
+      <w:bookmarkEnd w:id="22"/>
     </w:p>
     <w:p>
       <w:r>
@@ -19414,17 +19528,21 @@
       <w:pPr>
         <w:ind w:left="1304"/>
       </w:pPr>
+      <w:proofErr w:type="spellStart"/>
       <w:r>
         <w:t>Baryontal</w:t>
       </w:r>
+      <w:proofErr w:type="spellEnd"/>
     </w:p>
     <w:p>
       <w:pPr>
         <w:ind w:left="1304"/>
       </w:pPr>
+      <w:proofErr w:type="spellStart"/>
       <w:r>
         <w:t>Leptontal</w:t>
       </w:r>
+      <w:proofErr w:type="spellEnd"/>
     </w:p>
     <w:p>
       <w:pPr>
@@ -19438,11 +19556,32 @@
       <w:pPr>
         <w:ind w:left="1304"/>
       </w:pPr>
-      <w:r>
-        <w:t>Flavour for quarks og lepton</w:t>
-      </w:r>
-      <w:r>
-        <w:t>er, dog ikke under den svage ve</w:t>
+      <w:proofErr w:type="spellStart"/>
+      <w:r>
+        <w:t>Flavour</w:t>
+      </w:r>
+      <w:proofErr w:type="spellEnd"/>
+      <w:r>
+        <w:t xml:space="preserve"> for </w:t>
+      </w:r>
+      <w:proofErr w:type="spellStart"/>
+      <w:r>
+        <w:t>quarks</w:t>
+      </w:r>
+      <w:proofErr w:type="spellEnd"/>
+      <w:r>
+        <w:t xml:space="preserve"> og </w:t>
+      </w:r>
+      <w:proofErr w:type="spellStart"/>
+      <w:r>
+        <w:t>lepton</w:t>
+      </w:r>
+      <w:r>
+        <w:t>er</w:t>
+      </w:r>
+      <w:proofErr w:type="spellEnd"/>
+      <w:r>
+        <w:t>, dog ikke under den svage ve</w:t>
       </w:r>
       <w:r>
         <w:t>kselvirkning</w:t>
@@ -19471,7 +19610,7 @@
 </file>
 
 <file path=word/styles.xml><?xml version="1.0" encoding="utf-8"?>
-<w:styles xmlns:mc="http://schemas.openxmlformats.org/markup-compatibility/2006" xmlns:r="http://schemas.openxmlformats.org/officeDocument/2006/relationships" xmlns:w="http://schemas.openxmlformats.org/wordprocessingml/2006/main" xmlns:w14="http://schemas.microsoft.com/office/word/2010/wordml" xmlns:w15="http://schemas.microsoft.com/office/word/2012/wordml" mc:Ignorable="w14 w15">
+<w:styles xmlns:mc="http://schemas.openxmlformats.org/markup-compatibility/2006" xmlns:r="http://schemas.openxmlformats.org/officeDocument/2006/relationships" xmlns:w="http://schemas.openxmlformats.org/wordprocessingml/2006/main" xmlns:w14="http://schemas.microsoft.com/office/word/2010/wordml" xmlns:w15="http://schemas.microsoft.com/office/word/2012/wordml" xmlns:w16cex="http://schemas.microsoft.com/office/word/2018/wordml/cex" xmlns:w16cid="http://schemas.microsoft.com/office/word/2016/wordml/cid" xmlns:w16="http://schemas.microsoft.com/office/word/2018/wordml" xmlns:w16sdtdh="http://schemas.microsoft.com/office/word/2020/wordml/sdtdatahash" xmlns:w16se="http://schemas.microsoft.com/office/word/2015/wordml/symex" mc:Ignorable="w14 w15 w16se w16cid w16 w16cex w16sdtdh">
   <w:docDefaults>
     <w:rPrDefault>
       <w:rPr>
@@ -19487,7 +19626,7 @@
       </w:pPr>
     </w:pPrDefault>
   </w:docDefaults>
-  <w:latentStyles w:defLockedState="0" w:defUIPriority="99" w:defSemiHidden="0" w:defUnhideWhenUsed="0" w:defQFormat="0" w:count="371">
+  <w:latentStyles w:defLockedState="0" w:defUIPriority="99" w:defSemiHidden="0" w:defUnhideWhenUsed="0" w:defQFormat="0" w:count="376">
     <w:lsdException w:name="Normal" w:uiPriority="0" w:qFormat="1"/>
     <w:lsdException w:name="heading 1" w:uiPriority="9" w:qFormat="1"/>
     <w:lsdException w:name="heading 2" w:semiHidden="1" w:uiPriority="9" w:unhideWhenUsed="1" w:qFormat="1"/>
@@ -19859,6 +19998,11 @@
     <w:lsdException w:name="List Table 5 Dark Accent 6" w:uiPriority="50"/>
     <w:lsdException w:name="List Table 6 Colorful Accent 6" w:uiPriority="51"/>
     <w:lsdException w:name="List Table 7 Colorful Accent 6" w:uiPriority="52"/>
+    <w:lsdException w:name="Mention" w:semiHidden="1" w:unhideWhenUsed="1"/>
+    <w:lsdException w:name="Smart Hyperlink" w:semiHidden="1" w:unhideWhenUsed="1"/>
+    <w:lsdException w:name="Hashtag" w:semiHidden="1" w:unhideWhenUsed="1"/>
+    <w:lsdException w:name="Unresolved Mention" w:semiHidden="1" w:unhideWhenUsed="1"/>
+    <w:lsdException w:name="Smart Link" w:semiHidden="1" w:unhideWhenUsed="1"/>
   </w:latentStyles>
   <w:style w:type="paragraph" w:default="1" w:styleId="Normal">
     <w:name w:val="Normal"/>

</xml_diff>